<commit_message>
adding one more trigger and updating documentation
</commit_message>
<xml_diff>
--- a/Множества от същности и техните атрибути.docx
+++ b/Множества от същности и техните атрибути.docx
@@ -5,14 +5,65 @@
     <w:p>
       <w:pPr>
         <w:spacing w:line="360" w:lineRule="auto"/>
-        <w:jc w:val="both"/>
-        <w:rPr>
-          <w:rFonts w:cstheme="minorHAnsi"/>
-          <w:sz w:val="26"/>
-          <w:szCs w:val="26"/>
-          <w:lang w:val="en-US"/>
-        </w:rPr>
-      </w:pPr>
+        <w:jc w:val="center"/>
+        <w:rPr>
+          <w:rFonts w:cstheme="minorHAnsi"/>
+          <w:b/>
+          <w:sz w:val="40"/>
+          <w:szCs w:val="40"/>
+        </w:rPr>
+      </w:pPr>
+      <w:r>
+        <w:rPr>
+          <w:rFonts w:cstheme="minorHAnsi"/>
+          <w:b/>
+          <w:sz w:val="40"/>
+          <w:szCs w:val="40"/>
+        </w:rPr>
+        <w:t>Документация за проекта по Бази от данни</w:t>
+      </w:r>
+    </w:p>
+    <w:p>
+      <w:pPr>
+        <w:spacing w:line="360" w:lineRule="auto"/>
+        <w:jc w:val="center"/>
+        <w:rPr>
+          <w:rFonts w:cstheme="minorHAnsi"/>
+          <w:b/>
+          <w:sz w:val="36"/>
+          <w:szCs w:val="36"/>
+        </w:rPr>
+      </w:pPr>
+      <w:r>
+        <w:rPr>
+          <w:rFonts w:cstheme="minorHAnsi"/>
+          <w:b/>
+          <w:sz w:val="36"/>
+          <w:szCs w:val="36"/>
+        </w:rPr>
+        <w:t>Екип 20 – Като две капки вода</w:t>
+      </w:r>
+    </w:p>
+    <w:p>
+      <w:pPr>
+        <w:spacing w:line="360" w:lineRule="auto"/>
+        <w:jc w:val="center"/>
+        <w:rPr>
+          <w:rFonts w:cstheme="minorHAnsi"/>
+          <w:b/>
+          <w:sz w:val="32"/>
+          <w:szCs w:val="32"/>
+        </w:rPr>
+      </w:pPr>
+      <w:r>
+        <w:rPr>
+          <w:rFonts w:cstheme="minorHAnsi"/>
+          <w:b/>
+          <w:sz w:val="32"/>
+          <w:szCs w:val="32"/>
+        </w:rPr>
+        <w:t>Радостина Иванова, Мартин Драгнев, Михаил Стефанов</w:t>
+      </w:r>
     </w:p>
     <w:p>
       <w:pPr>
@@ -387,7 +438,16 @@
           <w:sz w:val="26"/>
           <w:szCs w:val="26"/>
         </w:rPr>
-        <w:t>нейния жанр, като за нейния изпълнител се съхранява информация за името, активни години и място на раждане.</w:t>
+        <w:t xml:space="preserve">нейния жанр, като за нейния </w:t>
+      </w:r>
+      <w:r>
+        <w:rPr>
+          <w:rFonts w:cstheme="minorHAnsi"/>
+          <w:sz w:val="26"/>
+          <w:szCs w:val="26"/>
+        </w:rPr>
+        <w:lastRenderedPageBreak/>
+        <w:t>изпълнител се съхранява информация за името, активни години и място на раждане.</w:t>
       </w:r>
     </w:p>
     <w:p>
@@ -475,7 +535,6 @@
           <w:sz w:val="26"/>
           <w:szCs w:val="26"/>
         </w:rPr>
-        <w:lastRenderedPageBreak/>
         <w:t>Множества от същности и техните атрибути</w:t>
       </w:r>
     </w:p>
@@ -1154,42 +1213,8 @@
         </w:rPr>
         <w:t>сезони – цяло положително число</w:t>
       </w:r>
-    </w:p>
-    <w:p>
-      <w:pPr>
-        <w:spacing w:line="360" w:lineRule="auto"/>
-        <w:ind w:firstLine="360"/>
-        <w:jc w:val="both"/>
-        <w:rPr>
-          <w:rFonts w:cstheme="minorHAnsi"/>
-          <w:sz w:val="26"/>
-          <w:szCs w:val="26"/>
-        </w:rPr>
-      </w:pPr>
-    </w:p>
-    <w:p>
-      <w:pPr>
-        <w:spacing w:line="360" w:lineRule="auto"/>
-        <w:ind w:firstLine="360"/>
-        <w:jc w:val="both"/>
-        <w:rPr>
-          <w:rFonts w:cstheme="minorHAnsi"/>
-          <w:sz w:val="26"/>
-          <w:szCs w:val="26"/>
-        </w:rPr>
-      </w:pPr>
-    </w:p>
-    <w:p>
-      <w:pPr>
-        <w:spacing w:line="360" w:lineRule="auto"/>
-        <w:ind w:firstLine="360"/>
-        <w:jc w:val="both"/>
-        <w:rPr>
-          <w:rFonts w:cstheme="minorHAnsi"/>
-          <w:sz w:val="26"/>
-          <w:szCs w:val="26"/>
-        </w:rPr>
-      </w:pPr>
+      <w:bookmarkStart w:id="0" w:name="_GoBack"/>
+      <w:bookmarkEnd w:id="0"/>
     </w:p>
     <w:p>
       <w:pPr>
@@ -4914,6 +4939,56 @@
     </w:p>
     <w:p>
       <w:pPr>
+        <w:spacing w:line="360" w:lineRule="auto"/>
+        <w:ind w:left="720"/>
+        <w:jc w:val="both"/>
+        <w:rPr>
+          <w:rFonts w:cstheme="minorHAnsi"/>
+          <w:sz w:val="26"/>
+          <w:szCs w:val="26"/>
+          <w:lang w:val="en-US"/>
+        </w:rPr>
+      </w:pPr>
+      <w:r>
+        <w:rPr>
+          <w:rFonts w:cstheme="minorHAnsi"/>
+          <w:b/>
+          <w:bCs/>
+          <w:sz w:val="26"/>
+          <w:szCs w:val="26"/>
+          <w:lang w:val="en-US"/>
+        </w:rPr>
+        <w:lastRenderedPageBreak/>
+        <w:t xml:space="preserve">AUTOFUND – </w:t>
+      </w:r>
+      <w:r>
+        <w:rPr>
+          <w:rFonts w:cstheme="minorHAnsi"/>
+          <w:sz w:val="26"/>
+          <w:szCs w:val="26"/>
+        </w:rPr>
+        <w:t xml:space="preserve">тригер, който се задейства при добавяне на нова компания в таблицата </w:t>
+      </w:r>
+      <w:r>
+        <w:rPr>
+          <w:rFonts w:cstheme="minorHAnsi"/>
+          <w:sz w:val="26"/>
+          <w:szCs w:val="26"/>
+          <w:lang w:val="en-US"/>
+        </w:rPr>
+        <w:t>COMPANY</w:t>
+      </w:r>
+      <w:r>
+        <w:rPr>
+          <w:rFonts w:cstheme="minorHAnsi"/>
+          <w:sz w:val="26"/>
+          <w:szCs w:val="26"/>
+        </w:rPr>
+        <w:t>, като добавя нововъведената компания като спонсор на последния епизод със средства 4000$</w:t>
+      </w:r>
+    </w:p>
+    <w:p>
+      <w:pPr>
         <w:pStyle w:val="ListParagraph"/>
         <w:numPr>
           <w:ilvl w:val="0"/>
@@ -4935,7 +5010,6 @@
           <w:sz w:val="26"/>
           <w:szCs w:val="26"/>
         </w:rPr>
-        <w:lastRenderedPageBreak/>
         <w:t>Описание на приложението</w:t>
       </w:r>
     </w:p>
@@ -5065,18 +5139,6 @@
         </w:rPr>
         <w:t xml:space="preserve"> заявки, в които има различни съединения между таблиците, за да покажем за какво могат да се използват. Понеже приложението не позволява директното използване на функции (скаларни или такива, които връщат таблици), се възползваме от вече създадени изгледи, за да покажем данните.</w:t>
       </w:r>
-    </w:p>
-    <w:p>
-      <w:pPr>
-        <w:pStyle w:val="ListParagraph"/>
-        <w:spacing w:line="360" w:lineRule="auto"/>
-        <w:jc w:val="both"/>
-        <w:rPr>
-          <w:rFonts w:cstheme="minorHAnsi"/>
-          <w:sz w:val="26"/>
-          <w:szCs w:val="26"/>
-        </w:rPr>
-      </w:pPr>
     </w:p>
     <w:p>
       <w:pPr>
@@ -5199,7 +5261,6 @@
           <w:noProof/>
           <w:lang w:val="en-US"/>
         </w:rPr>
-        <w:lastRenderedPageBreak/>
         <w:drawing>
           <wp:anchor distT="0" distB="0" distL="114300" distR="114300" simplePos="0" relativeHeight="251659264" behindDoc="0" locked="0" layoutInCell="1" allowOverlap="1">
             <wp:simplePos x="0" y="0"/>
@@ -5333,13 +5394,13 @@
           <wp:anchor distT="0" distB="0" distL="114300" distR="114300" simplePos="0" relativeHeight="251660288" behindDoc="0" locked="0" layoutInCell="1" allowOverlap="1">
             <wp:simplePos x="0" y="0"/>
             <wp:positionH relativeFrom="margin">
-              <wp:align>right</wp:align>
+              <wp:posOffset>523875</wp:posOffset>
             </wp:positionH>
             <wp:positionV relativeFrom="paragraph">
-              <wp:posOffset>250933</wp:posOffset>
+              <wp:posOffset>310515</wp:posOffset>
             </wp:positionV>
-            <wp:extent cx="5943600" cy="3219450"/>
-            <wp:effectExtent l="0" t="0" r="0" b="0"/>
+            <wp:extent cx="5257800" cy="2847975"/>
+            <wp:effectExtent l="0" t="0" r="0" b="9525"/>
             <wp:wrapTopAndBottom/>
             <wp:docPr id="6" name="Picture 6"/>
             <wp:cNvGraphicFramePr>
@@ -5367,7 +5428,7 @@
                   <pic:spPr>
                     <a:xfrm>
                       <a:off x="0" y="0"/>
-                      <a:ext cx="5943600" cy="3219450"/>
+                      <a:ext cx="5257800" cy="2847975"/>
                     </a:xfrm>
                     <a:prstGeom prst="rect">
                       <a:avLst/>
@@ -5376,9 +5437,29 @@
                 </pic:pic>
               </a:graphicData>
             </a:graphic>
+            <wp14:sizeRelH relativeFrom="margin">
+              <wp14:pctWidth>0</wp14:pctWidth>
+            </wp14:sizeRelH>
+            <wp14:sizeRelV relativeFrom="margin">
+              <wp14:pctHeight>0</wp14:pctHeight>
+            </wp14:sizeRelV>
           </wp:anchor>
         </w:drawing>
       </w:r>
+    </w:p>
+    <w:p>
+      <w:pPr>
+        <w:pStyle w:val="ListParagraph"/>
+        <w:spacing w:line="360" w:lineRule="auto"/>
+        <w:ind w:left="1440"/>
+        <w:jc w:val="both"/>
+        <w:rPr>
+          <w:rFonts w:cstheme="minorHAnsi"/>
+          <w:sz w:val="26"/>
+          <w:szCs w:val="26"/>
+          <w:lang w:val="en-US"/>
+        </w:rPr>
+      </w:pPr>
     </w:p>
     <w:p>
       <w:pPr>
@@ -5398,10 +5479,31 @@
       </w:pPr>
       <w:r>
         <w:rPr>
+          <w:rFonts w:cstheme="minorHAnsi"/>
+          <w:sz w:val="26"/>
+          <w:szCs w:val="26"/>
+        </w:rPr>
+        <w:t>Таблицата показва каква е сумата, с която е спонсориран всеки епизод</w:t>
+      </w:r>
+    </w:p>
+    <w:p>
+      <w:pPr>
+        <w:pStyle w:val="ListParagraph"/>
+        <w:spacing w:line="360" w:lineRule="auto"/>
+        <w:ind w:left="2160"/>
+        <w:jc w:val="both"/>
+        <w:rPr>
+          <w:rFonts w:cstheme="minorHAnsi"/>
+          <w:sz w:val="26"/>
+          <w:szCs w:val="26"/>
+          <w:lang w:val="en-US"/>
+        </w:rPr>
+      </w:pPr>
+      <w:r>
+        <w:rPr>
           <w:noProof/>
           <w:lang w:val="en-US"/>
         </w:rPr>
-        <w:lastRenderedPageBreak/>
         <w:drawing>
           <wp:anchor distT="0" distB="0" distL="114300" distR="114300" simplePos="0" relativeHeight="251661312" behindDoc="0" locked="0" layoutInCell="1" allowOverlap="1">
             <wp:simplePos x="0" y="0"/>
@@ -5409,7 +5511,7 @@
               <wp:align>right</wp:align>
             </wp:positionH>
             <wp:positionV relativeFrom="paragraph">
-              <wp:posOffset>586896</wp:posOffset>
+              <wp:posOffset>305790</wp:posOffset>
             </wp:positionV>
             <wp:extent cx="5943600" cy="3219450"/>
             <wp:effectExtent l="0" t="0" r="0" b="0"/>
@@ -5458,28 +5560,6 @@
           </wp:anchor>
         </w:drawing>
       </w:r>
-      <w:r>
-        <w:rPr>
-          <w:rFonts w:cstheme="minorHAnsi"/>
-          <w:sz w:val="26"/>
-          <w:szCs w:val="26"/>
-        </w:rPr>
-        <w:t>Таблицата показва каква е сумата, с която е спонсориран всеки епизод</w:t>
-      </w:r>
-    </w:p>
-    <w:p>
-      <w:pPr>
-        <w:pStyle w:val="ListParagraph"/>
-        <w:spacing w:line="360" w:lineRule="auto"/>
-        <w:ind w:left="2160"/>
-        <w:jc w:val="both"/>
-        <w:rPr>
-          <w:rFonts w:cstheme="minorHAnsi"/>
-          <w:sz w:val="26"/>
-          <w:szCs w:val="26"/>
-          <w:lang w:val="en-US"/>
-        </w:rPr>
-      </w:pPr>
     </w:p>
     <w:p>
       <w:pPr>
@@ -5627,8 +5707,6 @@
           <w:lang w:val="en-US"/>
         </w:rPr>
       </w:pPr>
-      <w:bookmarkStart w:id="0" w:name="_GoBack"/>
-      <w:bookmarkEnd w:id="0"/>
       <w:r>
         <w:rPr>
           <w:noProof/>
@@ -7520,6 +7598,146 @@
     </w:lvl>
   </w:abstractNum>
   <w:abstractNum w:abstractNumId="16" w15:restartNumberingAfterBreak="0">
+    <w:nsid w:val="4D17252B"/>
+    <w:multiLevelType w:val="hybridMultilevel"/>
+    <w:tmpl w:val="23EA49D4"/>
+    <w:lvl w:ilvl="0" w:tplc="C84A3976">
+      <w:start w:val="1"/>
+      <w:numFmt w:val="bullet"/>
+      <w:lvlText w:val=""/>
+      <w:lvlJc w:val="left"/>
+      <w:pPr>
+        <w:tabs>
+          <w:tab w:val="num" w:pos="720"/>
+        </w:tabs>
+        <w:ind w:left="720" w:hanging="360"/>
+      </w:pPr>
+      <w:rPr>
+        <w:rFonts w:ascii="Wingdings" w:hAnsi="Wingdings" w:hint="default"/>
+      </w:rPr>
+    </w:lvl>
+    <w:lvl w:ilvl="1" w:tplc="F63AA058" w:tentative="1">
+      <w:start w:val="1"/>
+      <w:numFmt w:val="bullet"/>
+      <w:lvlText w:val=""/>
+      <w:lvlJc w:val="left"/>
+      <w:pPr>
+        <w:tabs>
+          <w:tab w:val="num" w:pos="1440"/>
+        </w:tabs>
+        <w:ind w:left="1440" w:hanging="360"/>
+      </w:pPr>
+      <w:rPr>
+        <w:rFonts w:ascii="Wingdings" w:hAnsi="Wingdings" w:hint="default"/>
+      </w:rPr>
+    </w:lvl>
+    <w:lvl w:ilvl="2" w:tplc="CBBC8F26" w:tentative="1">
+      <w:start w:val="1"/>
+      <w:numFmt w:val="bullet"/>
+      <w:lvlText w:val=""/>
+      <w:lvlJc w:val="left"/>
+      <w:pPr>
+        <w:tabs>
+          <w:tab w:val="num" w:pos="2160"/>
+        </w:tabs>
+        <w:ind w:left="2160" w:hanging="360"/>
+      </w:pPr>
+      <w:rPr>
+        <w:rFonts w:ascii="Wingdings" w:hAnsi="Wingdings" w:hint="default"/>
+      </w:rPr>
+    </w:lvl>
+    <w:lvl w:ilvl="3" w:tplc="1020F8BA" w:tentative="1">
+      <w:start w:val="1"/>
+      <w:numFmt w:val="bullet"/>
+      <w:lvlText w:val=""/>
+      <w:lvlJc w:val="left"/>
+      <w:pPr>
+        <w:tabs>
+          <w:tab w:val="num" w:pos="2880"/>
+        </w:tabs>
+        <w:ind w:left="2880" w:hanging="360"/>
+      </w:pPr>
+      <w:rPr>
+        <w:rFonts w:ascii="Wingdings" w:hAnsi="Wingdings" w:hint="default"/>
+      </w:rPr>
+    </w:lvl>
+    <w:lvl w:ilvl="4" w:tplc="8DFA2B2E" w:tentative="1">
+      <w:start w:val="1"/>
+      <w:numFmt w:val="bullet"/>
+      <w:lvlText w:val=""/>
+      <w:lvlJc w:val="left"/>
+      <w:pPr>
+        <w:tabs>
+          <w:tab w:val="num" w:pos="3600"/>
+        </w:tabs>
+        <w:ind w:left="3600" w:hanging="360"/>
+      </w:pPr>
+      <w:rPr>
+        <w:rFonts w:ascii="Wingdings" w:hAnsi="Wingdings" w:hint="default"/>
+      </w:rPr>
+    </w:lvl>
+    <w:lvl w:ilvl="5" w:tplc="DD2A2036" w:tentative="1">
+      <w:start w:val="1"/>
+      <w:numFmt w:val="bullet"/>
+      <w:lvlText w:val=""/>
+      <w:lvlJc w:val="left"/>
+      <w:pPr>
+        <w:tabs>
+          <w:tab w:val="num" w:pos="4320"/>
+        </w:tabs>
+        <w:ind w:left="4320" w:hanging="360"/>
+      </w:pPr>
+      <w:rPr>
+        <w:rFonts w:ascii="Wingdings" w:hAnsi="Wingdings" w:hint="default"/>
+      </w:rPr>
+    </w:lvl>
+    <w:lvl w:ilvl="6" w:tplc="0E88F380" w:tentative="1">
+      <w:start w:val="1"/>
+      <w:numFmt w:val="bullet"/>
+      <w:lvlText w:val=""/>
+      <w:lvlJc w:val="left"/>
+      <w:pPr>
+        <w:tabs>
+          <w:tab w:val="num" w:pos="5040"/>
+        </w:tabs>
+        <w:ind w:left="5040" w:hanging="360"/>
+      </w:pPr>
+      <w:rPr>
+        <w:rFonts w:ascii="Wingdings" w:hAnsi="Wingdings" w:hint="default"/>
+      </w:rPr>
+    </w:lvl>
+    <w:lvl w:ilvl="7" w:tplc="13C82546" w:tentative="1">
+      <w:start w:val="1"/>
+      <w:numFmt w:val="bullet"/>
+      <w:lvlText w:val=""/>
+      <w:lvlJc w:val="left"/>
+      <w:pPr>
+        <w:tabs>
+          <w:tab w:val="num" w:pos="5760"/>
+        </w:tabs>
+        <w:ind w:left="5760" w:hanging="360"/>
+      </w:pPr>
+      <w:rPr>
+        <w:rFonts w:ascii="Wingdings" w:hAnsi="Wingdings" w:hint="default"/>
+      </w:rPr>
+    </w:lvl>
+    <w:lvl w:ilvl="8" w:tplc="40A69BB8" w:tentative="1">
+      <w:start w:val="1"/>
+      <w:numFmt w:val="bullet"/>
+      <w:lvlText w:val=""/>
+      <w:lvlJc w:val="left"/>
+      <w:pPr>
+        <w:tabs>
+          <w:tab w:val="num" w:pos="6480"/>
+        </w:tabs>
+        <w:ind w:left="6480" w:hanging="360"/>
+      </w:pPr>
+      <w:rPr>
+        <w:rFonts w:ascii="Wingdings" w:hAnsi="Wingdings" w:hint="default"/>
+      </w:rPr>
+    </w:lvl>
+  </w:abstractNum>
+  <w:abstractNum w:abstractNumId="17" w15:restartNumberingAfterBreak="0">
     <w:nsid w:val="509653FD"/>
     <w:multiLevelType w:val="hybridMultilevel"/>
     <w:tmpl w:val="2FB8068E"/>
@@ -7632,7 +7850,7 @@
       </w:rPr>
     </w:lvl>
   </w:abstractNum>
-  <w:abstractNum w:abstractNumId="17" w15:restartNumberingAfterBreak="0">
+  <w:abstractNum w:abstractNumId="18" w15:restartNumberingAfterBreak="0">
     <w:nsid w:val="528D38C1"/>
     <w:multiLevelType w:val="hybridMultilevel"/>
     <w:tmpl w:val="2AAA22D4"/>
@@ -7745,7 +7963,7 @@
       </w:rPr>
     </w:lvl>
   </w:abstractNum>
-  <w:abstractNum w:abstractNumId="18" w15:restartNumberingAfterBreak="0">
+  <w:abstractNum w:abstractNumId="19" w15:restartNumberingAfterBreak="0">
     <w:nsid w:val="550D086B"/>
     <w:multiLevelType w:val="hybridMultilevel"/>
     <w:tmpl w:val="328C9C62"/>
@@ -7858,7 +8076,7 @@
       </w:rPr>
     </w:lvl>
   </w:abstractNum>
-  <w:abstractNum w:abstractNumId="19" w15:restartNumberingAfterBreak="0">
+  <w:abstractNum w:abstractNumId="20" w15:restartNumberingAfterBreak="0">
     <w:nsid w:val="55B13186"/>
     <w:multiLevelType w:val="hybridMultilevel"/>
     <w:tmpl w:val="2A741506"/>
@@ -7971,7 +8189,7 @@
       </w:rPr>
     </w:lvl>
   </w:abstractNum>
-  <w:abstractNum w:abstractNumId="20" w15:restartNumberingAfterBreak="0">
+  <w:abstractNum w:abstractNumId="21" w15:restartNumberingAfterBreak="0">
     <w:nsid w:val="5B7013E2"/>
     <w:multiLevelType w:val="hybridMultilevel"/>
     <w:tmpl w:val="1FC89C78"/>
@@ -8084,7 +8302,7 @@
       </w:rPr>
     </w:lvl>
   </w:abstractNum>
-  <w:abstractNum w:abstractNumId="21" w15:restartNumberingAfterBreak="0">
+  <w:abstractNum w:abstractNumId="22" w15:restartNumberingAfterBreak="0">
     <w:nsid w:val="60DC1FC4"/>
     <w:multiLevelType w:val="hybridMultilevel"/>
     <w:tmpl w:val="A0F45A8E"/>
@@ -8197,7 +8415,7 @@
       </w:rPr>
     </w:lvl>
   </w:abstractNum>
-  <w:abstractNum w:abstractNumId="22" w15:restartNumberingAfterBreak="0">
+  <w:abstractNum w:abstractNumId="23" w15:restartNumberingAfterBreak="0">
     <w:nsid w:val="68892196"/>
     <w:multiLevelType w:val="hybridMultilevel"/>
     <w:tmpl w:val="30220692"/>
@@ -8289,7 +8507,7 @@
       </w:pPr>
     </w:lvl>
   </w:abstractNum>
-  <w:abstractNum w:abstractNumId="23" w15:restartNumberingAfterBreak="0">
+  <w:abstractNum w:abstractNumId="24" w15:restartNumberingAfterBreak="0">
     <w:nsid w:val="722A768C"/>
     <w:multiLevelType w:val="hybridMultilevel"/>
     <w:tmpl w:val="632AD412"/>
@@ -8402,7 +8620,7 @@
       </w:rPr>
     </w:lvl>
   </w:abstractNum>
-  <w:abstractNum w:abstractNumId="24" w15:restartNumberingAfterBreak="0">
+  <w:abstractNum w:abstractNumId="25" w15:restartNumberingAfterBreak="0">
     <w:nsid w:val="72323BF6"/>
     <w:multiLevelType w:val="hybridMultilevel"/>
     <w:tmpl w:val="2370D676"/>
@@ -8515,7 +8733,7 @@
       </w:rPr>
     </w:lvl>
   </w:abstractNum>
-  <w:abstractNum w:abstractNumId="25" w15:restartNumberingAfterBreak="0">
+  <w:abstractNum w:abstractNumId="26" w15:restartNumberingAfterBreak="0">
     <w:nsid w:val="74FC49CA"/>
     <w:multiLevelType w:val="hybridMultilevel"/>
     <w:tmpl w:val="046E3D5A"/>
@@ -8628,7 +8846,7 @@
       </w:rPr>
     </w:lvl>
   </w:abstractNum>
-  <w:abstractNum w:abstractNumId="26" w15:restartNumberingAfterBreak="0">
+  <w:abstractNum w:abstractNumId="27" w15:restartNumberingAfterBreak="0">
     <w:nsid w:val="784C4F6E"/>
     <w:multiLevelType w:val="hybridMultilevel"/>
     <w:tmpl w:val="FD6CB610"/>
@@ -8748,7 +8966,7 @@
     <w:abstractNumId w:val="6"/>
   </w:num>
   <w:num w:numId="3">
-    <w:abstractNumId w:val="22"/>
+    <w:abstractNumId w:val="23"/>
     <w:lvlOverride w:ilvl="0"/>
     <w:lvlOverride w:ilvl="1"/>
     <w:lvlOverride w:ilvl="2">
@@ -8777,22 +8995,22 @@
     <w:abstractNumId w:val="14"/>
   </w:num>
   <w:num w:numId="5">
-    <w:abstractNumId w:val="23"/>
+    <w:abstractNumId w:val="24"/>
   </w:num>
   <w:num w:numId="6">
-    <w:abstractNumId w:val="19"/>
+    <w:abstractNumId w:val="20"/>
   </w:num>
   <w:num w:numId="7">
-    <w:abstractNumId w:val="24"/>
+    <w:abstractNumId w:val="25"/>
   </w:num>
   <w:num w:numId="8">
     <w:abstractNumId w:val="8"/>
   </w:num>
   <w:num w:numId="9">
-    <w:abstractNumId w:val="25"/>
+    <w:abstractNumId w:val="26"/>
   </w:num>
   <w:num w:numId="10">
-    <w:abstractNumId w:val="20"/>
+    <w:abstractNumId w:val="21"/>
   </w:num>
   <w:num w:numId="11">
     <w:abstractNumId w:val="12"/>
@@ -8804,7 +9022,7 @@
     <w:abstractNumId w:val="7"/>
   </w:num>
   <w:num w:numId="14">
-    <w:abstractNumId w:val="26"/>
+    <w:abstractNumId w:val="27"/>
   </w:num>
   <w:num w:numId="15">
     <w:abstractNumId w:val="9"/>
@@ -8813,13 +9031,13 @@
     <w:abstractNumId w:val="5"/>
   </w:num>
   <w:num w:numId="17">
-    <w:abstractNumId w:val="18"/>
+    <w:abstractNumId w:val="19"/>
   </w:num>
   <w:num w:numId="18">
     <w:abstractNumId w:val="3"/>
   </w:num>
   <w:num w:numId="19">
-    <w:abstractNumId w:val="16"/>
+    <w:abstractNumId w:val="17"/>
   </w:num>
   <w:num w:numId="20">
     <w:abstractNumId w:val="13"/>
@@ -8831,31 +9049,25 @@
     <w:abstractNumId w:val="4"/>
   </w:num>
   <w:num w:numId="23">
-    <w:abstractNumId w:val="21"/>
+    <w:abstractNumId w:val="22"/>
   </w:num>
   <w:num w:numId="24">
     <w:abstractNumId w:val="11"/>
   </w:num>
   <w:num w:numId="25">
     <w:abstractNumId w:val="10"/>
-    <w:lvlOverride w:ilvl="0"/>
-    <w:lvlOverride w:ilvl="1"/>
-    <w:lvlOverride w:ilvl="2"/>
-    <w:lvlOverride w:ilvl="3"/>
-    <w:lvlOverride w:ilvl="4"/>
-    <w:lvlOverride w:ilvl="5"/>
-    <w:lvlOverride w:ilvl="6"/>
-    <w:lvlOverride w:ilvl="7"/>
-    <w:lvlOverride w:ilvl="8"/>
   </w:num>
   <w:num w:numId="26">
     <w:abstractNumId w:val="1"/>
   </w:num>
   <w:num w:numId="27">
-    <w:abstractNumId w:val="17"/>
+    <w:abstractNumId w:val="18"/>
   </w:num>
   <w:num w:numId="28">
     <w:abstractNumId w:val="0"/>
+  </w:num>
+  <w:num w:numId="29">
+    <w:abstractNumId w:val="16"/>
   </w:num>
 </w:numbering>
 </file>
@@ -9264,7 +9476,6 @@
   <w:style w:type="character" w:default="1" w:styleId="DefaultParagraphFont">
     <w:name w:val="Default Paragraph Font"/>
     <w:uiPriority w:val="1"/>
-    <w:semiHidden/>
     <w:unhideWhenUsed/>
   </w:style>
   <w:style w:type="table" w:default="1" w:styleId="TableNormal">

</xml_diff>